<commit_message>
add Scanner / add Planned / add backup
</commit_message>
<xml_diff>
--- a/Пояснительная_записка_диплом.docx
+++ b/Пояснительная_записка_диплом.docx
@@ -1,46 +1,21 @@
 
 <file path=word/document.xml><?xml version="1.0" encoding="utf-8"?>
-<w:document xmlns:wpc="http://schemas.microsoft.com/office/word/2010/wordprocessingCanvas" xmlns:cx="http://schemas.microsoft.com/office/drawing/2014/chartex" xmlns:cx1="http://schemas.microsoft.com/office/drawing/2015/9/8/chartex" xmlns:cx2="http://schemas.microsoft.com/office/drawing/2015/10/21/chartex" xmlns:cx3="http://schemas.microsoft.com/office/drawing/2016/5/9/chartex" xmlns:cx4="http://schemas.microsoft.com/office/drawing/2016/5/10/chartex" xmlns:cx5="http://schemas.microsoft.com/office/drawing/2016/5/11/chartex" xmlns:cx6="http://schemas.microsoft.com/office/drawing/2016/5/12/chartex" xmlns:cx7="http://schemas.microsoft.com/office/drawing/2016/5/13/chartex" xmlns:cx8="http://schemas.microsoft.com/office/drawing/2016/5/14/chartex" xmlns:mc="http://schemas.openxmlformats.org/markup-compatibility/2006" xmlns:aink="http://schemas.microsoft.com/office/drawing/2016/ink" xmlns:am3d="http://schemas.microsoft.com/office/drawing/2017/model3d" xmlns:o="urn:schemas-microsoft-com:office:office" xmlns:r="http://schemas.openxmlformats.org/officeDocument/2006/relationships" xmlns:m="http://schemas.openxmlformats.org/officeDocument/2006/math" xmlns:v="urn:schemas-microsoft-com:vml" xmlns:wp14="http://schemas.microsoft.com/office/word/2010/wordprocessingDrawing" xmlns:wp="http://schemas.openxmlformats.org/drawingml/2006/wordprocessingDrawing" xmlns:w10="urn:schemas-microsoft-com:office:word" xmlns:w="http://schemas.openxmlformats.org/wordprocessingml/2006/main" xmlns:w14="http://schemas.microsoft.com/office/word/2010/wordml" xmlns:w15="http://schemas.microsoft.com/office/word/2012/wordml" xmlns:w16cex="http://schemas.microsoft.com/office/word/2018/wordml/cex" xmlns:w16cid="http://schemas.microsoft.com/office/word/2016/wordml/cid" xmlns:w16="http://schemas.microsoft.com/office/word/2018/wordml" xmlns:w16se="http://schemas.microsoft.com/office/word/2015/wordml/symex" xmlns:wpg="http://schemas.microsoft.com/office/word/2010/wordprocessingGroup" xmlns:wpi="http://schemas.microsoft.com/office/word/2010/wordprocessingInk" xmlns:wne="http://schemas.microsoft.com/office/word/2006/wordml" xmlns:wps="http://schemas.microsoft.com/office/word/2010/wordprocessingShape" mc:Ignorable="w14 w15 w16se w16cid w16 w16cex wp14">
+<w:document xmlns:wpc="http://schemas.microsoft.com/office/word/2010/wordprocessingCanvas" xmlns:cx="http://schemas.microsoft.com/office/drawing/2014/chartex" xmlns:cx1="http://schemas.microsoft.com/office/drawing/2015/9/8/chartex" xmlns:cx2="http://schemas.microsoft.com/office/drawing/2015/10/21/chartex" xmlns:cx3="http://schemas.microsoft.com/office/drawing/2016/5/9/chartex" xmlns:cx4="http://schemas.microsoft.com/office/drawing/2016/5/10/chartex" xmlns:cx5="http://schemas.microsoft.com/office/drawing/2016/5/11/chartex" xmlns:cx6="http://schemas.microsoft.com/office/drawing/2016/5/12/chartex" xmlns:cx7="http://schemas.microsoft.com/office/drawing/2016/5/13/chartex" xmlns:cx8="http://schemas.microsoft.com/office/drawing/2016/5/14/chartex" xmlns:mc="http://schemas.openxmlformats.org/markup-compatibility/2006" xmlns:aink="http://schemas.microsoft.com/office/drawing/2016/ink" xmlns:am3d="http://schemas.microsoft.com/office/drawing/2017/model3d" xmlns:o="urn:schemas-microsoft-com:office:office" xmlns:r="http://schemas.openxmlformats.org/officeDocument/2006/relationships" xmlns:m="http://schemas.openxmlformats.org/officeDocument/2006/math" xmlns:v="urn:schemas-microsoft-com:vml" xmlns:wp14="http://schemas.microsoft.com/office/word/2010/wordprocessingDrawing" xmlns:wp="http://schemas.openxmlformats.org/drawingml/2006/wordprocessingDrawing" xmlns:w10="urn:schemas-microsoft-com:office:word" xmlns:w="http://schemas.openxmlformats.org/wordprocessingml/2006/main" xmlns:w14="http://schemas.microsoft.com/office/word/2010/wordml" xmlns:w15="http://schemas.microsoft.com/office/word/2012/wordml" xmlns:w16cid="http://schemas.microsoft.com/office/word/2016/wordml/cid" xmlns:w16se="http://schemas.microsoft.com/office/word/2015/wordml/symex" xmlns:wpg="http://schemas.microsoft.com/office/word/2010/wordprocessingGroup" xmlns:wpi="http://schemas.microsoft.com/office/word/2010/wordprocessingInk" xmlns:wne="http://schemas.microsoft.com/office/word/2006/wordml" xmlns:wps="http://schemas.microsoft.com/office/word/2010/wordprocessingShape" mc:Ignorable="w14 w15 w16se w16cid wp14">
   <w:body>
     <w:p>
       <w:pPr>
         <w:pStyle w:val="11"/>
         <w:spacing w:before="0"/>
-        <w:ind w:left="284" w:right="284" w:firstLine="0"/>
-        <w:jc w:val="center"/>
+        <w:ind w:right="284" w:firstLine="0"/>
+        <w:rPr>
+          <w:lang w:val="ru-RU"/>
+        </w:rPr>
       </w:pPr>
       <w:bookmarkStart w:id="0" w:name="_Toc8605227"/>
       <w:bookmarkStart w:id="1" w:name="_Toc41086742"/>
       <w:bookmarkStart w:id="2" w:name="_Toc358647969"/>
-    </w:p>
-    <w:p>
-      <w:pPr>
-        <w:pStyle w:val="11"/>
-        <w:spacing w:before="0"/>
-        <w:ind w:left="284" w:right="284" w:firstLine="0"/>
-        <w:jc w:val="center"/>
-        <w:rPr>
-          <w:lang w:val="ru-RU"/>
-        </w:rPr>
-      </w:pPr>
-      <w:r>
-        <w:rPr>
-          <w:lang w:val="ru-RU"/>
-        </w:rPr>
-        <w:lastRenderedPageBreak/>
-        <w:t>Физическая схема БД или логическая</w:t>
-      </w:r>
-    </w:p>
-    <w:p>
-      <w:pPr>
-        <w:pStyle w:val="11"/>
-        <w:spacing w:before="0"/>
-        <w:ind w:left="284" w:right="284" w:firstLine="0"/>
-        <w:jc w:val="center"/>
-        <w:rPr>
-          <w:lang w:val="ru-RU"/>
-        </w:rPr>
-      </w:pPr>
+      <w:bookmarkStart w:id="3" w:name="_GoBack"/>
+      <w:bookmarkEnd w:id="3"/>
     </w:p>
     <w:p>
       <w:pPr>
@@ -608,14 +583,14 @@
           <w:sz w:val="48"/>
         </w:rPr>
       </w:pPr>
-      <w:bookmarkStart w:id="3" w:name="_Toc41086743"/>
-      <w:bookmarkStart w:id="4" w:name="_Toc40391748"/>
+      <w:bookmarkStart w:id="4" w:name="_Toc41086743"/>
+      <w:bookmarkStart w:id="5" w:name="_Toc40391748"/>
       <w:r>
         <w:lastRenderedPageBreak/>
         <w:t>1 Обзор литературы и аналогов</w:t>
       </w:r>
-      <w:bookmarkEnd w:id="3"/>
       <w:bookmarkEnd w:id="4"/>
+      <w:bookmarkEnd w:id="5"/>
     </w:p>
     <w:p>
       <w:pPr>
@@ -626,18 +601,18 @@
         <w:spacing w:before="240"/>
         <w:ind w:left="709" w:firstLine="0"/>
       </w:pPr>
-      <w:bookmarkStart w:id="5" w:name="_Toc41086744"/>
-      <w:bookmarkStart w:id="6" w:name="_Toc40391750"/>
-      <w:bookmarkStart w:id="7" w:name="_Toc41086746"/>
+      <w:bookmarkStart w:id="6" w:name="_Toc41086744"/>
+      <w:bookmarkStart w:id="7" w:name="_Toc40391750"/>
+      <w:bookmarkStart w:id="8" w:name="_Toc41086746"/>
       <w:r>
         <w:t xml:space="preserve">1.1 </w:t>
       </w:r>
-      <w:bookmarkStart w:id="8" w:name="_Toc41086745"/>
-      <w:bookmarkEnd w:id="5"/>
+      <w:bookmarkStart w:id="9" w:name="_Toc41086745"/>
+      <w:bookmarkEnd w:id="6"/>
       <w:r>
         <w:t xml:space="preserve">Требования к приложению для </w:t>
       </w:r>
-      <w:bookmarkEnd w:id="8"/>
+      <w:bookmarkEnd w:id="9"/>
       <w:r>
         <w:t>персонального финансового менеджмента</w:t>
       </w:r>
@@ -1976,8 +1951,8 @@
       <w:r>
         <w:t xml:space="preserve"> Аналогичные программные решения</w:t>
       </w:r>
-      <w:bookmarkEnd w:id="6"/>
       <w:bookmarkEnd w:id="7"/>
+      <w:bookmarkEnd w:id="8"/>
     </w:p>
     <w:p>
       <w:pPr>
@@ -1986,11 +1961,11 @@
           <w:tab w:val="left" w:pos="709"/>
         </w:tabs>
         <w:rPr>
-          <w:lang w:val="ru-BY"/>
-        </w:rPr>
-      </w:pPr>
-      <w:bookmarkStart w:id="9" w:name="_Toc40391751"/>
-      <w:bookmarkStart w:id="10" w:name="_Toc41086747"/>
+          <w:lang/>
+        </w:rPr>
+      </w:pPr>
+      <w:bookmarkStart w:id="10" w:name="_Toc40391751"/>
+      <w:bookmarkStart w:id="11" w:name="_Toc41086747"/>
       <w:r>
         <w:t>1.</w:t>
       </w:r>
@@ -2000,8 +1975,8 @@
       <w:r>
         <w:t xml:space="preserve">.1 </w:t>
       </w:r>
-      <w:bookmarkEnd w:id="9"/>
       <w:bookmarkEnd w:id="10"/>
+      <w:bookmarkEnd w:id="11"/>
       <w:r>
         <w:rPr>
           <w:rFonts w:eastAsia="Times New Roman"/>
@@ -2984,8 +2959,8 @@
           <w:tab w:val="left" w:pos="709"/>
         </w:tabs>
       </w:pPr>
-      <w:bookmarkStart w:id="11" w:name="_Toc40391752"/>
-      <w:bookmarkStart w:id="12" w:name="_Toc41086748"/>
+      <w:bookmarkStart w:id="12" w:name="_Toc40391752"/>
+      <w:bookmarkStart w:id="13" w:name="_Toc41086748"/>
       <w:r>
         <w:t>1.</w:t>
       </w:r>
@@ -3001,8 +2976,8 @@
       <w:r>
         <w:t xml:space="preserve"> </w:t>
       </w:r>
-      <w:bookmarkEnd w:id="11"/>
       <w:bookmarkEnd w:id="12"/>
+      <w:bookmarkEnd w:id="13"/>
       <w:r>
         <w:t xml:space="preserve">Приложение </w:t>
       </w:r>
@@ -3589,8 +3564,8 @@
           <w:tab w:val="left" w:pos="709"/>
         </w:tabs>
       </w:pPr>
-      <w:bookmarkStart w:id="13" w:name="_Toc40391753"/>
-      <w:bookmarkStart w:id="14" w:name="_Toc41086749"/>
+      <w:bookmarkStart w:id="14" w:name="_Toc40391753"/>
+      <w:bookmarkStart w:id="15" w:name="_Toc41086749"/>
       <w:r>
         <w:t>1.</w:t>
       </w:r>
@@ -3606,8 +3581,8 @@
       <w:r>
         <w:t xml:space="preserve"> </w:t>
       </w:r>
-      <w:bookmarkEnd w:id="13"/>
       <w:bookmarkEnd w:id="14"/>
+      <w:bookmarkEnd w:id="15"/>
       <w:r>
         <w:t>Приложение Дзен-мани</w:t>
       </w:r>
@@ -5538,8 +5513,8 @@
           <w:tab w:val="left" w:pos="709"/>
         </w:tabs>
       </w:pPr>
-      <w:bookmarkStart w:id="15" w:name="_Toc40391754"/>
-      <w:bookmarkStart w:id="16" w:name="_Toc41086750"/>
+      <w:bookmarkStart w:id="16" w:name="_Toc40391754"/>
+      <w:bookmarkStart w:id="17" w:name="_Toc41086750"/>
       <w:r>
         <w:t>1.</w:t>
       </w:r>
@@ -5549,8 +5524,8 @@
       <w:r>
         <w:t xml:space="preserve"> Патентный поиск</w:t>
       </w:r>
-      <w:bookmarkEnd w:id="15"/>
       <w:bookmarkEnd w:id="16"/>
+      <w:bookmarkEnd w:id="17"/>
     </w:p>
     <w:p>
       <w:pPr>
@@ -7560,8 +7535,8 @@
           <w:rFonts w:eastAsia="Times New Roman"/>
         </w:rPr>
       </w:pPr>
-      <w:bookmarkStart w:id="17" w:name="_Toc40391755"/>
-      <w:bookmarkStart w:id="18" w:name="_Toc41086751"/>
+      <w:bookmarkStart w:id="18" w:name="_Toc40391755"/>
+      <w:bookmarkStart w:id="19" w:name="_Toc41086751"/>
       <w:r>
         <w:rPr>
           <w:rFonts w:eastAsia="Times New Roman"/>
@@ -7580,8 +7555,8 @@
         </w:rPr>
         <w:t xml:space="preserve"> Вывод по разделу</w:t>
       </w:r>
-      <w:bookmarkEnd w:id="17"/>
       <w:bookmarkEnd w:id="18"/>
+      <w:bookmarkEnd w:id="19"/>
     </w:p>
     <w:p>
       <w:pPr>
@@ -7710,8 +7685,8 @@
         </w:tabs>
         <w:spacing w:after="240"/>
       </w:pPr>
-      <w:bookmarkStart w:id="19" w:name="_Toc41086752"/>
-      <w:bookmarkStart w:id="20" w:name="_Toc40391756"/>
+      <w:bookmarkStart w:id="20" w:name="_Toc41086752"/>
+      <w:bookmarkStart w:id="21" w:name="_Toc40391756"/>
       <w:r>
         <w:lastRenderedPageBreak/>
         <w:t xml:space="preserve">2 </w:t>
@@ -7722,8 +7697,8 @@
       <w:r>
         <w:t>боснование технических приемов программирования</w:t>
       </w:r>
-      <w:bookmarkEnd w:id="19"/>
       <w:bookmarkEnd w:id="20"/>
+      <w:bookmarkEnd w:id="21"/>
       <w:r>
         <w:t xml:space="preserve"> </w:t>
       </w:r>
@@ -7739,13 +7714,13 @@
           <w:shd w:val="clear" w:color="auto" w:fill="FFFFFF"/>
         </w:rPr>
       </w:pPr>
-      <w:bookmarkStart w:id="21" w:name="_Toc40391757"/>
-      <w:bookmarkStart w:id="22" w:name="_Toc41086753"/>
+      <w:bookmarkStart w:id="22" w:name="_Toc40391757"/>
+      <w:bookmarkStart w:id="23" w:name="_Toc41086753"/>
       <w:r>
         <w:t>2.1</w:t>
       </w:r>
-      <w:bookmarkEnd w:id="21"/>
       <w:bookmarkEnd w:id="22"/>
+      <w:bookmarkEnd w:id="23"/>
       <w:r>
         <w:t xml:space="preserve"> Фреймворк </w:t>
       </w:r>
@@ -7768,9 +7743,9 @@
           <w:szCs w:val="28"/>
         </w:rPr>
       </w:pPr>
-      <w:bookmarkStart w:id="23" w:name="_Toc515352281"/>
-      <w:bookmarkStart w:id="24" w:name="_Toc40391758"/>
-      <w:bookmarkStart w:id="25" w:name="_Toc41086754"/>
+      <w:bookmarkStart w:id="24" w:name="_Toc515352281"/>
+      <w:bookmarkStart w:id="25" w:name="_Toc40391758"/>
+      <w:bookmarkStart w:id="26" w:name="_Toc41086754"/>
       <w:r>
         <w:rPr>
           <w:i/>
@@ -8417,9 +8392,9 @@
       <w:r>
         <w:t xml:space="preserve">2.2 Язык программирования </w:t>
       </w:r>
-      <w:bookmarkEnd w:id="23"/>
       <w:bookmarkEnd w:id="24"/>
       <w:bookmarkEnd w:id="25"/>
+      <w:bookmarkEnd w:id="26"/>
       <w:r>
         <w:rPr>
           <w:lang w:val="en-US"/>
@@ -8808,15 +8783,15 @@
           <w:tab w:val="left" w:pos="709"/>
         </w:tabs>
       </w:pPr>
-      <w:bookmarkStart w:id="26" w:name="_Toc515352282"/>
-      <w:bookmarkStart w:id="27" w:name="_Toc40391759"/>
-      <w:bookmarkStart w:id="28" w:name="_Toc41086755"/>
+      <w:bookmarkStart w:id="27" w:name="_Toc515352282"/>
+      <w:bookmarkStart w:id="28" w:name="_Toc40391759"/>
+      <w:bookmarkStart w:id="29" w:name="_Toc41086755"/>
       <w:r>
         <w:t xml:space="preserve">2.3 </w:t>
       </w:r>
-      <w:bookmarkEnd w:id="26"/>
       <w:bookmarkEnd w:id="27"/>
       <w:bookmarkEnd w:id="28"/>
+      <w:bookmarkEnd w:id="29"/>
       <w:r>
         <w:t xml:space="preserve">Среда разработки </w:t>
       </w:r>
@@ -8949,18 +8924,18 @@
           <w:lang w:val="en-US"/>
         </w:rPr>
       </w:pPr>
-      <w:bookmarkStart w:id="29" w:name="_Toc515352283"/>
-      <w:bookmarkStart w:id="30" w:name="_Toc40391760"/>
-      <w:bookmarkStart w:id="31" w:name="_Toc41086756"/>
+      <w:bookmarkStart w:id="30" w:name="_Toc515352283"/>
+      <w:bookmarkStart w:id="31" w:name="_Toc40391760"/>
+      <w:bookmarkStart w:id="32" w:name="_Toc41086756"/>
       <w:r>
         <w:rPr>
           <w:lang w:val="en-US"/>
         </w:rPr>
         <w:t xml:space="preserve">2.4 </w:t>
       </w:r>
-      <w:bookmarkEnd w:id="29"/>
       <w:bookmarkEnd w:id="30"/>
       <w:bookmarkEnd w:id="31"/>
+      <w:bookmarkEnd w:id="32"/>
       <w:r>
         <w:t>Расширение</w:t>
       </w:r>
@@ -11009,7 +10984,7 @@
         </w:tabs>
         <w:spacing w:line="252" w:lineRule="auto"/>
         <w:rPr>
-          <w:lang w:val="ru-BY"/>
+          <w:lang/>
         </w:rPr>
       </w:pPr>
       <w:r>
@@ -11356,7 +11331,7 @@
         </w:tabs>
         <w:spacing w:line="252" w:lineRule="auto"/>
         <w:rPr>
-          <w:lang w:val="ru-BY"/>
+          <w:lang/>
         </w:rPr>
       </w:pPr>
       <w:r>
@@ -12523,8 +12498,8 @@
       <w:r>
         <w:t>.</w:t>
       </w:r>
-      <w:bookmarkStart w:id="32" w:name="_Toc484628476"/>
-      <w:bookmarkStart w:id="33" w:name="_Toc484628650"/>
+      <w:bookmarkStart w:id="33" w:name="_Toc484628476"/>
+      <w:bookmarkStart w:id="34" w:name="_Toc484628650"/>
     </w:p>
     <w:p>
       <w:pPr>
@@ -12533,9 +12508,9 @@
           <w:tab w:val="left" w:pos="709"/>
         </w:tabs>
       </w:pPr>
-      <w:bookmarkStart w:id="34" w:name="_Toc515352288"/>
-      <w:bookmarkStart w:id="35" w:name="_Toc40391764"/>
-      <w:bookmarkStart w:id="36" w:name="_Toc41086760"/>
+      <w:bookmarkStart w:id="35" w:name="_Toc515352288"/>
+      <w:bookmarkStart w:id="36" w:name="_Toc40391764"/>
+      <w:bookmarkStart w:id="37" w:name="_Toc41086760"/>
       <w:r>
         <w:t>2.</w:t>
       </w:r>
@@ -12548,11 +12523,11 @@
       <w:r>
         <w:t>Вывод по разделу</w:t>
       </w:r>
-      <w:bookmarkEnd w:id="32"/>
       <w:bookmarkEnd w:id="33"/>
       <w:bookmarkEnd w:id="34"/>
       <w:bookmarkEnd w:id="35"/>
       <w:bookmarkEnd w:id="36"/>
+      <w:bookmarkEnd w:id="37"/>
     </w:p>
     <w:p>
       <w:pPr>
@@ -12717,19 +12692,13 @@
         </w:tabs>
       </w:pPr>
       <w:r>
-        <w:t>3</w:t>
-      </w:r>
-      <w:r>
-        <w:t>.</w:t>
+        <w:t>3.</w:t>
       </w:r>
       <w:r>
         <w:t>1</w:t>
       </w:r>
       <w:r>
-        <w:t xml:space="preserve"> </w:t>
-      </w:r>
-      <w:r>
-        <w:t>Структура базы данных</w:t>
+        <w:t xml:space="preserve"> Структура базы данных</w:t>
       </w:r>
     </w:p>
     <w:p>
@@ -12862,23 +12831,7 @@
           <w:szCs w:val="28"/>
           <w:lang w:val="ru-RU"/>
         </w:rPr>
-        <w:t>7 таблиц</w:t>
-      </w:r>
-      <w:r>
-        <w:rPr>
-          <w:sz w:val="28"/>
-          <w:szCs w:val="28"/>
-          <w:lang w:val="ru-RU"/>
-        </w:rPr>
-        <w:t>.</w:t>
-      </w:r>
-      <w:r>
-        <w:rPr>
-          <w:sz w:val="28"/>
-          <w:szCs w:val="28"/>
-          <w:lang w:val="ru-RU"/>
-        </w:rPr>
-        <w:t xml:space="preserve"> </w:t>
+        <w:t xml:space="preserve">7 таблиц. </w:t>
       </w:r>
     </w:p>
     <w:p>
@@ -12908,15 +12861,7 @@
           <w:szCs w:val="28"/>
           <w:lang w:val="ru-RU"/>
         </w:rPr>
-        <w:t xml:space="preserve"> схема проектируемой базы данных представлена на рисунке 3.</w:t>
-      </w:r>
-      <w:r>
-        <w:rPr>
-          <w:sz w:val="28"/>
-          <w:szCs w:val="28"/>
-          <w:lang w:val="ru-RU"/>
-        </w:rPr>
-        <w:t>1</w:t>
+        <w:t xml:space="preserve"> схема проектируемой базы данных представлена на рисунке 3.1</w:t>
       </w:r>
     </w:p>
     <w:p>
@@ -13083,18 +13028,18 @@
           <w:rFonts w:eastAsia="Times New Roman"/>
         </w:rPr>
       </w:pPr>
-      <w:bookmarkStart w:id="37" w:name="_Toc358648051"/>
-      <w:bookmarkStart w:id="38" w:name="_Toc8605301"/>
-      <w:bookmarkStart w:id="39" w:name="_Toc41086806"/>
+      <w:bookmarkStart w:id="38" w:name="_Toc358648051"/>
+      <w:bookmarkStart w:id="39" w:name="_Toc8605301"/>
+      <w:bookmarkStart w:id="40" w:name="_Toc41086806"/>
       <w:r>
         <w:rPr>
           <w:rFonts w:eastAsia="Times New Roman"/>
         </w:rPr>
         <w:t>Список использованных источников</w:t>
       </w:r>
-      <w:bookmarkEnd w:id="37"/>
       <w:bookmarkEnd w:id="38"/>
       <w:bookmarkEnd w:id="39"/>
+      <w:bookmarkEnd w:id="40"/>
     </w:p>
     <w:p>
       <w:pPr>
@@ -13127,10 +13072,10 @@
           <w:lang w:val="en-US"/>
         </w:rPr>
       </w:pPr>
-      <w:bookmarkStart w:id="40" w:name="_Ref69700877"/>
-      <w:bookmarkStart w:id="41" w:name="_Ref69583886"/>
-      <w:bookmarkStart w:id="42" w:name="_Ref69584111"/>
-      <w:bookmarkStart w:id="43" w:name="_Ref69698415"/>
+      <w:bookmarkStart w:id="41" w:name="_Ref69700877"/>
+      <w:bookmarkStart w:id="42" w:name="_Ref69583886"/>
+      <w:bookmarkStart w:id="43" w:name="_Ref69584111"/>
+      <w:bookmarkStart w:id="44" w:name="_Ref69698415"/>
       <w:r>
         <w:rPr>
           <w:color w:val="000000" w:themeColor="text1"/>
@@ -13138,7 +13083,7 @@
         </w:rPr>
         <w:t>Archer Soft, How to build a Money Management App: Requirements and features [Electronic resource] // Archer Soft. – 2021. – Mode of access: https://archer-soft.com/blog/how-build-money-management-app-requirements-and-features#requirements. – Date of access: 06.04.2021.</w:t>
       </w:r>
-      <w:bookmarkEnd w:id="40"/>
+      <w:bookmarkEnd w:id="41"/>
     </w:p>
     <w:p>
       <w:pPr>
@@ -13171,17 +13116,17 @@
           <w:lang w:val="en-US"/>
         </w:rPr>
       </w:pPr>
-      <w:bookmarkStart w:id="44" w:name="_Ref69700857"/>
-      <w:bookmarkEnd w:id="41"/>
+      <w:bookmarkStart w:id="45" w:name="_Ref69700857"/>
       <w:bookmarkEnd w:id="42"/>
       <w:bookmarkEnd w:id="43"/>
+      <w:bookmarkEnd w:id="44"/>
       <w:r>
         <w:rPr>
           <w:lang w:val="en-US"/>
         </w:rPr>
         <w:t>Andrew Burak, How to Develop a Personal Finance App like Mint [Electronic resource] // Andrew Burak. – 2021. – Mode of access: https://relevant.software/blog/personal-finance-app-like-mint/#What_features_the_personal_finance_app_must_have_in_2021. – Date of access: 10.04.2021.</w:t>
       </w:r>
-      <w:bookmarkEnd w:id="44"/>
+      <w:bookmarkEnd w:id="45"/>
     </w:p>
     <w:p>
       <w:pPr>
@@ -13214,14 +13159,14 @@
           <w:lang w:val="en-US"/>
         </w:rPr>
       </w:pPr>
-      <w:bookmarkStart w:id="45" w:name="_Ref69700845"/>
+      <w:bookmarkStart w:id="46" w:name="_Ref69700845"/>
       <w:r>
         <w:rPr>
           <w:lang w:val="en-US"/>
         </w:rPr>
         <w:t>RSA, RSA DATA PRIVACY &amp; SECURITY SURVEY 2019: The Growing Data Disconnect Between Consumers and Businesses [Electronic resource] // RSA. – 2019. – Mode of access: https://www.rsa.com/content/dam/en/misc/rsa-data-privacy-and-security-survey-2019.pdf. – Date of access: 10.04.2021.</w:t>
       </w:r>
-      <w:bookmarkEnd w:id="45"/>
+      <w:bookmarkEnd w:id="46"/>
     </w:p>
     <w:p>
       <w:pPr>
@@ -13283,8 +13228,8 @@
         </w:tabs>
         <w:ind w:left="0" w:firstLine="709"/>
       </w:pPr>
-      <w:bookmarkStart w:id="46" w:name="_Ref69701323"/>
-      <w:bookmarkEnd w:id="46"/>
+      <w:bookmarkStart w:id="47" w:name="_Ref69701323"/>
+      <w:bookmarkEnd w:id="47"/>
       <w:r>
         <w:t>Money Manager Expense &amp; Budget [Электронный ресурс] // Google Play</w:t>
       </w:r>
@@ -13333,7 +13278,7 @@
         </w:tabs>
         <w:ind w:left="0" w:firstLine="709"/>
       </w:pPr>
-      <w:bookmarkStart w:id="47" w:name="_Ref69701513"/>
+      <w:bookmarkStart w:id="48" w:name="_Ref69701513"/>
       <w:r>
         <w:t>Monefy</w:t>
       </w:r>
@@ -13355,7 +13300,7 @@
       <w:r>
         <w:t>Дата доступа: 12.04.2021.</w:t>
       </w:r>
-      <w:bookmarkEnd w:id="47"/>
+      <w:bookmarkEnd w:id="48"/>
     </w:p>
     <w:p>
       <w:pPr>
@@ -13385,8 +13330,8 @@
         </w:tabs>
         <w:ind w:left="0" w:firstLine="709"/>
       </w:pPr>
-      <w:bookmarkStart w:id="48" w:name="_Ref69701525"/>
-      <w:bookmarkEnd w:id="48"/>
+      <w:bookmarkStart w:id="49" w:name="_Ref69701525"/>
+      <w:bookmarkEnd w:id="49"/>
       <w:r>
         <w:t>Дзен-мани</w:t>
       </w:r>
@@ -13440,14 +13385,14 @@
           <w:lang w:val="en-US"/>
         </w:rPr>
       </w:pPr>
-      <w:bookmarkStart w:id="49" w:name="_Ref69701931"/>
+      <w:bookmarkStart w:id="50" w:name="_Ref69701931"/>
       <w:r>
         <w:rPr>
           <w:lang w:val="en-US"/>
         </w:rPr>
         <w:t>Mint: Personal Finance &amp; Money [Electronic resource] // Mint Intuit. – 2021. – Mode of access:  https://mint.intuit.com. – Date of access: 06.04.2021.</w:t>
       </w:r>
-      <w:bookmarkEnd w:id="49"/>
+      <w:bookmarkEnd w:id="50"/>
     </w:p>
     <w:p>
       <w:pPr>
@@ -13480,14 +13425,14 @@
           <w:lang w:val="en-US"/>
         </w:rPr>
       </w:pPr>
-      <w:bookmarkStart w:id="50" w:name="_Ref69703728"/>
+      <w:bookmarkStart w:id="51" w:name="_Ref69703728"/>
       <w:r>
         <w:rPr>
           <w:lang w:val="en-US"/>
         </w:rPr>
         <w:t>Database file backup method and system based on cloud storage: pat. CN103309772A China, G 06 F 11/14, H 04 L 29/08 / Cao Zhennan, Chen Fei, He Mujun, Liu Guanchuan, Wang Yong, Zhang Xinfeng; applicant Dawning Inf Ind Beijing Co Ltd. – No CN103309772A; 02.07.10; 11.01.12 / Espacenet. – 2010.</w:t>
       </w:r>
-      <w:bookmarkEnd w:id="50"/>
+      <w:bookmarkEnd w:id="51"/>
     </w:p>
     <w:p>
       <w:pPr>
@@ -13520,14 +13465,14 @@
           <w:lang w:val="en-US"/>
         </w:rPr>
       </w:pPr>
-      <w:bookmarkStart w:id="51" w:name="_Ref69703750"/>
+      <w:bookmarkStart w:id="52" w:name="_Ref69703750"/>
       <w:r>
         <w:rPr>
           <w:lang w:val="en-US"/>
         </w:rPr>
         <w:t>SYSTEMS AND METHODS FOR PERSONAL FINANCE MANAGEMENT: pat. US2016125524A1 United States of America, G06Q40/00 (EP, US) / LOSKAMP POWELL; applicant Loskamp Powell. – No US2016125524A1; 05.05.16; 04.11.14 / Espacenet. – 2016.</w:t>
       </w:r>
-      <w:bookmarkEnd w:id="51"/>
+      <w:bookmarkEnd w:id="52"/>
     </w:p>
     <w:p>
       <w:pPr>
@@ -13557,7 +13502,7 @@
         </w:tabs>
         <w:ind w:left="0" w:firstLine="709"/>
       </w:pPr>
-      <w:bookmarkStart w:id="52" w:name="_Ref69703760"/>
+      <w:bookmarkStart w:id="53" w:name="_Ref69703760"/>
       <w:r>
         <w:t xml:space="preserve">Способ, Устройство И Защищенный Элемент Для Выполнения Безопасной Финансовой Транзакции В Устройстве: пат. </w:t>
       </w:r>
@@ -13660,7 +13605,7 @@
       <w:r>
         <w:t>2; 21.12.2017; 21.12.17 / Федеральная Служба По Интеллектуальной Собственности. – 2013 – 2017.</w:t>
       </w:r>
-      <w:bookmarkEnd w:id="52"/>
+      <w:bookmarkEnd w:id="53"/>
     </w:p>
     <w:p>
       <w:pPr>
@@ -13693,14 +13638,14 @@
           <w:lang w:val="en-US"/>
         </w:rPr>
       </w:pPr>
-      <w:bookmarkStart w:id="53" w:name="_Ref69703780"/>
+      <w:bookmarkStart w:id="54" w:name="_Ref69703780"/>
       <w:r>
         <w:rPr>
           <w:lang w:val="en-US"/>
         </w:rPr>
         <w:t>Flutter [Electronic resource] // Flutter. – 2021. – Mode of access: https://flutter.dev. – Date of access: 06.04.2021.</w:t>
       </w:r>
-      <w:bookmarkEnd w:id="53"/>
+      <w:bookmarkEnd w:id="54"/>
     </w:p>
     <w:p>
       <w:pPr>
@@ -13730,7 +13675,7 @@
         </w:tabs>
         <w:ind w:left="0" w:firstLine="709"/>
       </w:pPr>
-      <w:bookmarkStart w:id="54" w:name="_Ref69704406"/>
+      <w:bookmarkStart w:id="55" w:name="_Ref69704406"/>
       <w:r>
         <w:t xml:space="preserve">Введение в </w:t>
       </w:r>
@@ -13815,7 +13760,7 @@
       <w:r>
         <w:t>. – Дата доступа: 12.04.2021.</w:t>
       </w:r>
-      <w:bookmarkEnd w:id="54"/>
+      <w:bookmarkEnd w:id="55"/>
     </w:p>
     <w:p>
       <w:pPr>
@@ -13848,7 +13793,7 @@
           <w:lang w:val="en-US"/>
         </w:rPr>
       </w:pPr>
-      <w:bookmarkStart w:id="55" w:name="_Ref69704396"/>
+      <w:bookmarkStart w:id="56" w:name="_Ref69704396"/>
       <w:r>
         <w:rPr>
           <w:lang w:val="en-US"/>
@@ -13879,7 +13824,7 @@
         </w:rPr>
         <w:t>Mode of access:  https://dart.dev. – Date of access: 06.04.2021.</w:t>
       </w:r>
-      <w:bookmarkEnd w:id="55"/>
+      <w:bookmarkEnd w:id="56"/>
     </w:p>
     <w:p>
       <w:pPr>
@@ -13909,7 +13854,7 @@
         </w:tabs>
         <w:ind w:left="0" w:firstLine="709"/>
       </w:pPr>
-      <w:bookmarkStart w:id="56" w:name="_Ref69704439"/>
+      <w:bookmarkStart w:id="57" w:name="_Ref69704439"/>
       <w:r>
         <w:t xml:space="preserve">Введение в язык </w:t>
       </w:r>
@@ -13994,7 +13939,7 @@
       <w:r>
         <w:t>. – Дата доступа: 12.04.2021.</w:t>
       </w:r>
-      <w:bookmarkEnd w:id="56"/>
+      <w:bookmarkEnd w:id="57"/>
     </w:p>
     <w:p>
       <w:pPr>
@@ -14027,7 +13972,7 @@
           <w:lang w:val="en-US"/>
         </w:rPr>
       </w:pPr>
-      <w:bookmarkStart w:id="57" w:name="_Ref69704456"/>
+      <w:bookmarkStart w:id="58" w:name="_Ref69704456"/>
       <w:r>
         <w:rPr>
           <w:lang w:val="en-US"/>
@@ -14058,7 +14003,7 @@
         </w:rPr>
         <w:t>Mode of access: https://code.visualstudio.com. – Date of access: 13.04.2021.</w:t>
       </w:r>
-      <w:bookmarkEnd w:id="57"/>
+      <w:bookmarkEnd w:id="58"/>
     </w:p>
     <w:p>
       <w:pPr>
@@ -14091,7 +14036,7 @@
           <w:lang w:val="en-US"/>
         </w:rPr>
       </w:pPr>
-      <w:bookmarkStart w:id="58" w:name="_Ref69704475"/>
+      <w:bookmarkStart w:id="59" w:name="_Ref69704475"/>
       <w:r>
         <w:rPr>
           <w:lang w:val="en-US"/>
@@ -14122,7 +14067,7 @@
         </w:rPr>
         <w:t>Mode of access: https://marketplace.visualstudio.com/items?itemName=Dart-Code.flutter. – Date of access: 13.04.2021.</w:t>
       </w:r>
-      <w:bookmarkEnd w:id="58"/>
+      <w:bookmarkEnd w:id="59"/>
     </w:p>
     <w:p>
       <w:pPr>
@@ -14155,7 +14100,7 @@
           <w:lang w:val="en-US"/>
         </w:rPr>
       </w:pPr>
-      <w:bookmarkStart w:id="59" w:name="_Ref69704494"/>
+      <w:bookmarkStart w:id="60" w:name="_Ref69704494"/>
       <w:r>
         <w:rPr>
           <w:lang w:val="en-US"/>
@@ -14186,7 +14131,7 @@
         </w:rPr>
         <w:t>Mode of access: https://www.sqlite.org/index.html. – Date of access: 14.04.2021.</w:t>
       </w:r>
-      <w:bookmarkEnd w:id="59"/>
+      <w:bookmarkEnd w:id="60"/>
       <w:r>
         <w:rPr>
           <w:lang w:val="en-US"/>
@@ -14225,7 +14170,7 @@
           <w:lang w:val="en-US"/>
         </w:rPr>
       </w:pPr>
-      <w:bookmarkStart w:id="60" w:name="_Ref69704514"/>
+      <w:bookmarkStart w:id="61" w:name="_Ref69704514"/>
       <w:r>
         <w:rPr>
           <w:lang w:val="en-US"/>
@@ -14256,7 +14201,7 @@
         </w:rPr>
         <w:t>Mode of access: https://cloud.google.com. – Date of access: 14.04.2021.</w:t>
       </w:r>
-      <w:bookmarkEnd w:id="60"/>
+      <w:bookmarkEnd w:id="61"/>
       <w:r>
         <w:rPr>
           <w:lang w:val="en-US"/>
@@ -14292,7 +14237,7 @@
         </w:tabs>
         <w:ind w:left="0" w:firstLine="709"/>
       </w:pPr>
-      <w:bookmarkStart w:id="61" w:name="_Ref69704524"/>
+      <w:bookmarkStart w:id="62" w:name="_Ref69704524"/>
       <w:r>
         <w:rPr>
           <w:lang w:val="en-US"/>
@@ -14468,7 +14413,7 @@
       <w:r>
         <w:t>. – Дата доступа: 12.04.2021.</w:t>
       </w:r>
-      <w:bookmarkEnd w:id="61"/>
+      <w:bookmarkEnd w:id="62"/>
     </w:p>
     <w:p>
       <w:pPr>
@@ -14501,14 +14446,14 @@
           <w:lang w:val="en-US"/>
         </w:rPr>
       </w:pPr>
-      <w:bookmarkStart w:id="62" w:name="_Ref69704536"/>
+      <w:bookmarkStart w:id="63" w:name="_Ref69704536"/>
       <w:r>
         <w:rPr>
           <w:lang w:val="en-US"/>
         </w:rPr>
         <w:t>Firebase [Electronic resource] // Firebase. – 2021. – Mode of access: https://firebase.google.com. – Date of access: 14.04.2021.</w:t>
       </w:r>
-      <w:bookmarkEnd w:id="62"/>
+      <w:bookmarkEnd w:id="63"/>
     </w:p>
     <w:p>
       <w:pPr>
@@ -14538,11 +14483,11 @@
         </w:tabs>
         <w:ind w:left="0" w:firstLine="709"/>
       </w:pPr>
-      <w:bookmarkStart w:id="63" w:name="_Ref69704567"/>
+      <w:bookmarkStart w:id="64" w:name="_Ref69704567"/>
       <w:r>
         <w:t>Firebase: Аутентификация [Электронный ресурс] // Firebase. – Режим доступа: https://firebase.google.com/docs/auth. – Дата доступа: 12.04.2021.</w:t>
       </w:r>
-      <w:bookmarkEnd w:id="63"/>
+      <w:bookmarkEnd w:id="64"/>
     </w:p>
     <w:p>
       <w:pPr>
@@ -14572,11 +14517,11 @@
         </w:tabs>
         <w:ind w:left="0" w:firstLine="709"/>
       </w:pPr>
-      <w:bookmarkStart w:id="64" w:name="_Ref69704579"/>
+      <w:bookmarkStart w:id="65" w:name="_Ref69704579"/>
       <w:r>
         <w:t>Firebase: Обмен сообщениями [Электронный ресурс] // Firebase. – Режим доступа: https://firebase.google.com/docs/cloud-messaging. – Дата доступа: 12.04.2021.</w:t>
       </w:r>
-      <w:bookmarkEnd w:id="64"/>
+      <w:bookmarkEnd w:id="65"/>
     </w:p>
     <w:p>
       <w:pPr>
@@ -14641,7 +14586,7 @@
           <w:lang w:val="en-US"/>
         </w:rPr>
       </w:pPr>
-      <w:bookmarkStart w:id="65" w:name="_Ref69705024"/>
+      <w:bookmarkStart w:id="66" w:name="_Ref69705024"/>
       <w:r>
         <w:rPr>
           <w:lang w:val="en-US"/>
@@ -14672,7 +14617,7 @@
         </w:rPr>
         <w:t>. – Date of access: 14.04.2021.</w:t>
       </w:r>
-      <w:bookmarkEnd w:id="65"/>
+      <w:bookmarkEnd w:id="66"/>
     </w:p>
     <w:sectPr>
       <w:headerReference w:type="default" r:id="rId14"/>
@@ -14689,7 +14634,7 @@
 </file>
 
 <file path=word/endnotes.xml><?xml version="1.0" encoding="utf-8"?>
-<w:endnotes xmlns:wpc="http://schemas.microsoft.com/office/word/2010/wordprocessingCanvas" xmlns:cx="http://schemas.microsoft.com/office/drawing/2014/chartex" xmlns:cx1="http://schemas.microsoft.com/office/drawing/2015/9/8/chartex" xmlns:cx2="http://schemas.microsoft.com/office/drawing/2015/10/21/chartex" xmlns:cx3="http://schemas.microsoft.com/office/drawing/2016/5/9/chartex" xmlns:cx4="http://schemas.microsoft.com/office/drawing/2016/5/10/chartex" xmlns:cx5="http://schemas.microsoft.com/office/drawing/2016/5/11/chartex" xmlns:cx6="http://schemas.microsoft.com/office/drawing/2016/5/12/chartex" xmlns:cx7="http://schemas.microsoft.com/office/drawing/2016/5/13/chartex" xmlns:cx8="http://schemas.microsoft.com/office/drawing/2016/5/14/chartex" xmlns:mc="http://schemas.openxmlformats.org/markup-compatibility/2006" xmlns:aink="http://schemas.microsoft.com/office/drawing/2016/ink" xmlns:am3d="http://schemas.microsoft.com/office/drawing/2017/model3d" xmlns:o="urn:schemas-microsoft-com:office:office" xmlns:r="http://schemas.openxmlformats.org/officeDocument/2006/relationships" xmlns:m="http://schemas.openxmlformats.org/officeDocument/2006/math" xmlns:v="urn:schemas-microsoft-com:vml" xmlns:wp14="http://schemas.microsoft.com/office/word/2010/wordprocessingDrawing" xmlns:wp="http://schemas.openxmlformats.org/drawingml/2006/wordprocessingDrawing" xmlns:w10="urn:schemas-microsoft-com:office:word" xmlns:w="http://schemas.openxmlformats.org/wordprocessingml/2006/main" xmlns:w14="http://schemas.microsoft.com/office/word/2010/wordml" xmlns:w15="http://schemas.microsoft.com/office/word/2012/wordml" xmlns:w16cex="http://schemas.microsoft.com/office/word/2018/wordml/cex" xmlns:w16cid="http://schemas.microsoft.com/office/word/2016/wordml/cid" xmlns:w16="http://schemas.microsoft.com/office/word/2018/wordml" xmlns:w16se="http://schemas.microsoft.com/office/word/2015/wordml/symex" xmlns:wpg="http://schemas.microsoft.com/office/word/2010/wordprocessingGroup" xmlns:wpi="http://schemas.microsoft.com/office/word/2010/wordprocessingInk" xmlns:wne="http://schemas.microsoft.com/office/word/2006/wordml" xmlns:wps="http://schemas.microsoft.com/office/word/2010/wordprocessingShape" mc:Ignorable="w14 w15 w16se w16cid w16 w16cex wp14">
+<w:endnotes xmlns:wpc="http://schemas.microsoft.com/office/word/2010/wordprocessingCanvas" xmlns:cx="http://schemas.microsoft.com/office/drawing/2014/chartex" xmlns:cx1="http://schemas.microsoft.com/office/drawing/2015/9/8/chartex" xmlns:cx2="http://schemas.microsoft.com/office/drawing/2015/10/21/chartex" xmlns:cx3="http://schemas.microsoft.com/office/drawing/2016/5/9/chartex" xmlns:cx4="http://schemas.microsoft.com/office/drawing/2016/5/10/chartex" xmlns:cx5="http://schemas.microsoft.com/office/drawing/2016/5/11/chartex" xmlns:cx6="http://schemas.microsoft.com/office/drawing/2016/5/12/chartex" xmlns:cx7="http://schemas.microsoft.com/office/drawing/2016/5/13/chartex" xmlns:cx8="http://schemas.microsoft.com/office/drawing/2016/5/14/chartex" xmlns:mc="http://schemas.openxmlformats.org/markup-compatibility/2006" xmlns:aink="http://schemas.microsoft.com/office/drawing/2016/ink" xmlns:am3d="http://schemas.microsoft.com/office/drawing/2017/model3d" xmlns:o="urn:schemas-microsoft-com:office:office" xmlns:r="http://schemas.openxmlformats.org/officeDocument/2006/relationships" xmlns:m="http://schemas.openxmlformats.org/officeDocument/2006/math" xmlns:v="urn:schemas-microsoft-com:vml" xmlns:wp14="http://schemas.microsoft.com/office/word/2010/wordprocessingDrawing" xmlns:wp="http://schemas.openxmlformats.org/drawingml/2006/wordprocessingDrawing" xmlns:w10="urn:schemas-microsoft-com:office:word" xmlns:w="http://schemas.openxmlformats.org/wordprocessingml/2006/main" xmlns:w14="http://schemas.microsoft.com/office/word/2010/wordml" xmlns:w15="http://schemas.microsoft.com/office/word/2012/wordml" xmlns:w16cid="http://schemas.microsoft.com/office/word/2016/wordml/cid" xmlns:w16se="http://schemas.microsoft.com/office/word/2015/wordml/symex" xmlns:wpg="http://schemas.microsoft.com/office/word/2010/wordprocessingGroup" xmlns:wpi="http://schemas.microsoft.com/office/word/2010/wordprocessingInk" xmlns:wne="http://schemas.microsoft.com/office/word/2006/wordml" xmlns:wps="http://schemas.microsoft.com/office/word/2010/wordprocessingShape" mc:Ignorable="w14 w15 w16se w16cid wp14">
   <w:endnote w:type="separator" w:id="-1">
     <w:p>
       <w:r>
@@ -14708,7 +14653,7 @@
 </file>
 
 <file path=word/footnotes.xml><?xml version="1.0" encoding="utf-8"?>
-<w:footnotes xmlns:wpc="http://schemas.microsoft.com/office/word/2010/wordprocessingCanvas" xmlns:cx="http://schemas.microsoft.com/office/drawing/2014/chartex" xmlns:cx1="http://schemas.microsoft.com/office/drawing/2015/9/8/chartex" xmlns:cx2="http://schemas.microsoft.com/office/drawing/2015/10/21/chartex" xmlns:cx3="http://schemas.microsoft.com/office/drawing/2016/5/9/chartex" xmlns:cx4="http://schemas.microsoft.com/office/drawing/2016/5/10/chartex" xmlns:cx5="http://schemas.microsoft.com/office/drawing/2016/5/11/chartex" xmlns:cx6="http://schemas.microsoft.com/office/drawing/2016/5/12/chartex" xmlns:cx7="http://schemas.microsoft.com/office/drawing/2016/5/13/chartex" xmlns:cx8="http://schemas.microsoft.com/office/drawing/2016/5/14/chartex" xmlns:mc="http://schemas.openxmlformats.org/markup-compatibility/2006" xmlns:aink="http://schemas.microsoft.com/office/drawing/2016/ink" xmlns:am3d="http://schemas.microsoft.com/office/drawing/2017/model3d" xmlns:o="urn:schemas-microsoft-com:office:office" xmlns:r="http://schemas.openxmlformats.org/officeDocument/2006/relationships" xmlns:m="http://schemas.openxmlformats.org/officeDocument/2006/math" xmlns:v="urn:schemas-microsoft-com:vml" xmlns:wp14="http://schemas.microsoft.com/office/word/2010/wordprocessingDrawing" xmlns:wp="http://schemas.openxmlformats.org/drawingml/2006/wordprocessingDrawing" xmlns:w10="urn:schemas-microsoft-com:office:word" xmlns:w="http://schemas.openxmlformats.org/wordprocessingml/2006/main" xmlns:w14="http://schemas.microsoft.com/office/word/2010/wordml" xmlns:w15="http://schemas.microsoft.com/office/word/2012/wordml" xmlns:w16cex="http://schemas.microsoft.com/office/word/2018/wordml/cex" xmlns:w16cid="http://schemas.microsoft.com/office/word/2016/wordml/cid" xmlns:w16="http://schemas.microsoft.com/office/word/2018/wordml" xmlns:w16se="http://schemas.microsoft.com/office/word/2015/wordml/symex" xmlns:wpg="http://schemas.microsoft.com/office/word/2010/wordprocessingGroup" xmlns:wpi="http://schemas.microsoft.com/office/word/2010/wordprocessingInk" xmlns:wne="http://schemas.microsoft.com/office/word/2006/wordml" xmlns:wps="http://schemas.microsoft.com/office/word/2010/wordprocessingShape" mc:Ignorable="w14 w15 w16se w16cid w16 w16cex wp14">
+<w:footnotes xmlns:wpc="http://schemas.microsoft.com/office/word/2010/wordprocessingCanvas" xmlns:cx="http://schemas.microsoft.com/office/drawing/2014/chartex" xmlns:cx1="http://schemas.microsoft.com/office/drawing/2015/9/8/chartex" xmlns:cx2="http://schemas.microsoft.com/office/drawing/2015/10/21/chartex" xmlns:cx3="http://schemas.microsoft.com/office/drawing/2016/5/9/chartex" xmlns:cx4="http://schemas.microsoft.com/office/drawing/2016/5/10/chartex" xmlns:cx5="http://schemas.microsoft.com/office/drawing/2016/5/11/chartex" xmlns:cx6="http://schemas.microsoft.com/office/drawing/2016/5/12/chartex" xmlns:cx7="http://schemas.microsoft.com/office/drawing/2016/5/13/chartex" xmlns:cx8="http://schemas.microsoft.com/office/drawing/2016/5/14/chartex" xmlns:mc="http://schemas.openxmlformats.org/markup-compatibility/2006" xmlns:aink="http://schemas.microsoft.com/office/drawing/2016/ink" xmlns:am3d="http://schemas.microsoft.com/office/drawing/2017/model3d" xmlns:o="urn:schemas-microsoft-com:office:office" xmlns:r="http://schemas.openxmlformats.org/officeDocument/2006/relationships" xmlns:m="http://schemas.openxmlformats.org/officeDocument/2006/math" xmlns:v="urn:schemas-microsoft-com:vml" xmlns:wp14="http://schemas.microsoft.com/office/word/2010/wordprocessingDrawing" xmlns:wp="http://schemas.openxmlformats.org/drawingml/2006/wordprocessingDrawing" xmlns:w10="urn:schemas-microsoft-com:office:word" xmlns:w="http://schemas.openxmlformats.org/wordprocessingml/2006/main" xmlns:w14="http://schemas.microsoft.com/office/word/2010/wordml" xmlns:w15="http://schemas.microsoft.com/office/word/2012/wordml" xmlns:w16cid="http://schemas.microsoft.com/office/word/2016/wordml/cid" xmlns:w16se="http://schemas.microsoft.com/office/word/2015/wordml/symex" xmlns:wpg="http://schemas.microsoft.com/office/word/2010/wordprocessingGroup" xmlns:wpi="http://schemas.microsoft.com/office/word/2010/wordprocessingInk" xmlns:wne="http://schemas.microsoft.com/office/word/2006/wordml" xmlns:wps="http://schemas.microsoft.com/office/word/2010/wordprocessingShape" mc:Ignorable="w14 w15 w16se w16cid wp14">
   <w:footnote w:type="separator" w:id="-1">
     <w:p>
       <w:r>
@@ -14727,7 +14672,7 @@
 </file>
 
 <file path=word/header1.xml><?xml version="1.0" encoding="utf-8"?>
-<w:hdr xmlns:wpc="http://schemas.microsoft.com/office/word/2010/wordprocessingCanvas" xmlns:cx="http://schemas.microsoft.com/office/drawing/2014/chartex" xmlns:cx1="http://schemas.microsoft.com/office/drawing/2015/9/8/chartex" xmlns:cx2="http://schemas.microsoft.com/office/drawing/2015/10/21/chartex" xmlns:cx3="http://schemas.microsoft.com/office/drawing/2016/5/9/chartex" xmlns:cx4="http://schemas.microsoft.com/office/drawing/2016/5/10/chartex" xmlns:cx5="http://schemas.microsoft.com/office/drawing/2016/5/11/chartex" xmlns:cx6="http://schemas.microsoft.com/office/drawing/2016/5/12/chartex" xmlns:cx7="http://schemas.microsoft.com/office/drawing/2016/5/13/chartex" xmlns:cx8="http://schemas.microsoft.com/office/drawing/2016/5/14/chartex" xmlns:mc="http://schemas.openxmlformats.org/markup-compatibility/2006" xmlns:aink="http://schemas.microsoft.com/office/drawing/2016/ink" xmlns:am3d="http://schemas.microsoft.com/office/drawing/2017/model3d" xmlns:o="urn:schemas-microsoft-com:office:office" xmlns:r="http://schemas.openxmlformats.org/officeDocument/2006/relationships" xmlns:m="http://schemas.openxmlformats.org/officeDocument/2006/math" xmlns:v="urn:schemas-microsoft-com:vml" xmlns:wp14="http://schemas.microsoft.com/office/word/2010/wordprocessingDrawing" xmlns:wp="http://schemas.openxmlformats.org/drawingml/2006/wordprocessingDrawing" xmlns:w10="urn:schemas-microsoft-com:office:word" xmlns:w="http://schemas.openxmlformats.org/wordprocessingml/2006/main" xmlns:w14="http://schemas.microsoft.com/office/word/2010/wordml" xmlns:w15="http://schemas.microsoft.com/office/word/2012/wordml" xmlns:w16cex="http://schemas.microsoft.com/office/word/2018/wordml/cex" xmlns:w16cid="http://schemas.microsoft.com/office/word/2016/wordml/cid" xmlns:w16="http://schemas.microsoft.com/office/word/2018/wordml" xmlns:w16se="http://schemas.microsoft.com/office/word/2015/wordml/symex" xmlns:wpg="http://schemas.microsoft.com/office/word/2010/wordprocessingGroup" xmlns:wpi="http://schemas.microsoft.com/office/word/2010/wordprocessingInk" xmlns:wne="http://schemas.microsoft.com/office/word/2006/wordml" xmlns:wps="http://schemas.microsoft.com/office/word/2010/wordprocessingShape" mc:Ignorable="w14 w15 w16se w16cid w16 w16cex wp14">
+<w:hdr xmlns:wpc="http://schemas.microsoft.com/office/word/2010/wordprocessingCanvas" xmlns:cx="http://schemas.microsoft.com/office/drawing/2014/chartex" xmlns:cx1="http://schemas.microsoft.com/office/drawing/2015/9/8/chartex" xmlns:cx2="http://schemas.microsoft.com/office/drawing/2015/10/21/chartex" xmlns:cx3="http://schemas.microsoft.com/office/drawing/2016/5/9/chartex" xmlns:cx4="http://schemas.microsoft.com/office/drawing/2016/5/10/chartex" xmlns:cx5="http://schemas.microsoft.com/office/drawing/2016/5/11/chartex" xmlns:cx6="http://schemas.microsoft.com/office/drawing/2016/5/12/chartex" xmlns:cx7="http://schemas.microsoft.com/office/drawing/2016/5/13/chartex" xmlns:cx8="http://schemas.microsoft.com/office/drawing/2016/5/14/chartex" xmlns:mc="http://schemas.openxmlformats.org/markup-compatibility/2006" xmlns:aink="http://schemas.microsoft.com/office/drawing/2016/ink" xmlns:am3d="http://schemas.microsoft.com/office/drawing/2017/model3d" xmlns:o="urn:schemas-microsoft-com:office:office" xmlns:r="http://schemas.openxmlformats.org/officeDocument/2006/relationships" xmlns:m="http://schemas.openxmlformats.org/officeDocument/2006/math" xmlns:v="urn:schemas-microsoft-com:vml" xmlns:wp14="http://schemas.microsoft.com/office/word/2010/wordprocessingDrawing" xmlns:wp="http://schemas.openxmlformats.org/drawingml/2006/wordprocessingDrawing" xmlns:w10="urn:schemas-microsoft-com:office:word" xmlns:w="http://schemas.openxmlformats.org/wordprocessingml/2006/main" xmlns:w14="http://schemas.microsoft.com/office/word/2010/wordml" xmlns:w15="http://schemas.microsoft.com/office/word/2012/wordml" xmlns:w16cid="http://schemas.microsoft.com/office/word/2016/wordml/cid" xmlns:w16se="http://schemas.microsoft.com/office/word/2015/wordml/symex" xmlns:wpg="http://schemas.microsoft.com/office/word/2010/wordprocessingGroup" xmlns:wpi="http://schemas.microsoft.com/office/word/2010/wordprocessingInk" xmlns:wne="http://schemas.microsoft.com/office/word/2006/wordml" xmlns:wps="http://schemas.microsoft.com/office/word/2010/wordprocessingShape" mc:Ignorable="w14 w15 w16se w16cid wp14">
   <w:sdt>
     <w:sdtPr>
       <w:id w:val="1994446256"/>
@@ -14795,7 +14740,7 @@
 </file>
 
 <file path=word/header2.xml><?xml version="1.0" encoding="utf-8"?>
-<w:hdr xmlns:wpc="http://schemas.microsoft.com/office/word/2010/wordprocessingCanvas" xmlns:cx="http://schemas.microsoft.com/office/drawing/2014/chartex" xmlns:cx1="http://schemas.microsoft.com/office/drawing/2015/9/8/chartex" xmlns:cx2="http://schemas.microsoft.com/office/drawing/2015/10/21/chartex" xmlns:cx3="http://schemas.microsoft.com/office/drawing/2016/5/9/chartex" xmlns:cx4="http://schemas.microsoft.com/office/drawing/2016/5/10/chartex" xmlns:cx5="http://schemas.microsoft.com/office/drawing/2016/5/11/chartex" xmlns:cx6="http://schemas.microsoft.com/office/drawing/2016/5/12/chartex" xmlns:cx7="http://schemas.microsoft.com/office/drawing/2016/5/13/chartex" xmlns:cx8="http://schemas.microsoft.com/office/drawing/2016/5/14/chartex" xmlns:mc="http://schemas.openxmlformats.org/markup-compatibility/2006" xmlns:aink="http://schemas.microsoft.com/office/drawing/2016/ink" xmlns:am3d="http://schemas.microsoft.com/office/drawing/2017/model3d" xmlns:o="urn:schemas-microsoft-com:office:office" xmlns:r="http://schemas.openxmlformats.org/officeDocument/2006/relationships" xmlns:m="http://schemas.openxmlformats.org/officeDocument/2006/math" xmlns:v="urn:schemas-microsoft-com:vml" xmlns:wp14="http://schemas.microsoft.com/office/word/2010/wordprocessingDrawing" xmlns:wp="http://schemas.openxmlformats.org/drawingml/2006/wordprocessingDrawing" xmlns:w10="urn:schemas-microsoft-com:office:word" xmlns:w="http://schemas.openxmlformats.org/wordprocessingml/2006/main" xmlns:w14="http://schemas.microsoft.com/office/word/2010/wordml" xmlns:w15="http://schemas.microsoft.com/office/word/2012/wordml" xmlns:w16cex="http://schemas.microsoft.com/office/word/2018/wordml/cex" xmlns:w16cid="http://schemas.microsoft.com/office/word/2016/wordml/cid" xmlns:w16="http://schemas.microsoft.com/office/word/2018/wordml" xmlns:w16se="http://schemas.microsoft.com/office/word/2015/wordml/symex" xmlns:wpg="http://schemas.microsoft.com/office/word/2010/wordprocessingGroup" xmlns:wpi="http://schemas.microsoft.com/office/word/2010/wordprocessingInk" xmlns:wne="http://schemas.microsoft.com/office/word/2006/wordml" xmlns:wps="http://schemas.microsoft.com/office/word/2010/wordprocessingShape" mc:Ignorable="w14 w15 w16se w16cid w16 w16cex wp14">
+<w:hdr xmlns:wpc="http://schemas.microsoft.com/office/word/2010/wordprocessingCanvas" xmlns:cx="http://schemas.microsoft.com/office/drawing/2014/chartex" xmlns:cx1="http://schemas.microsoft.com/office/drawing/2015/9/8/chartex" xmlns:cx2="http://schemas.microsoft.com/office/drawing/2015/10/21/chartex" xmlns:cx3="http://schemas.microsoft.com/office/drawing/2016/5/9/chartex" xmlns:cx4="http://schemas.microsoft.com/office/drawing/2016/5/10/chartex" xmlns:cx5="http://schemas.microsoft.com/office/drawing/2016/5/11/chartex" xmlns:cx6="http://schemas.microsoft.com/office/drawing/2016/5/12/chartex" xmlns:cx7="http://schemas.microsoft.com/office/drawing/2016/5/13/chartex" xmlns:cx8="http://schemas.microsoft.com/office/drawing/2016/5/14/chartex" xmlns:mc="http://schemas.openxmlformats.org/markup-compatibility/2006" xmlns:aink="http://schemas.microsoft.com/office/drawing/2016/ink" xmlns:am3d="http://schemas.microsoft.com/office/drawing/2017/model3d" xmlns:o="urn:schemas-microsoft-com:office:office" xmlns:r="http://schemas.openxmlformats.org/officeDocument/2006/relationships" xmlns:m="http://schemas.openxmlformats.org/officeDocument/2006/math" xmlns:v="urn:schemas-microsoft-com:vml" xmlns:wp14="http://schemas.microsoft.com/office/word/2010/wordprocessingDrawing" xmlns:wp="http://schemas.openxmlformats.org/drawingml/2006/wordprocessingDrawing" xmlns:w10="urn:schemas-microsoft-com:office:word" xmlns:w="http://schemas.openxmlformats.org/wordprocessingml/2006/main" xmlns:w14="http://schemas.microsoft.com/office/word/2010/wordml" xmlns:w15="http://schemas.microsoft.com/office/word/2012/wordml" xmlns:w16cid="http://schemas.microsoft.com/office/word/2016/wordml/cid" xmlns:w16se="http://schemas.microsoft.com/office/word/2015/wordml/symex" xmlns:wpg="http://schemas.microsoft.com/office/word/2010/wordprocessingGroup" xmlns:wpi="http://schemas.microsoft.com/office/word/2010/wordprocessingInk" xmlns:wne="http://schemas.microsoft.com/office/word/2006/wordml" xmlns:wps="http://schemas.microsoft.com/office/word/2010/wordprocessingShape" mc:Ignorable="w14 w15 w16se w16cid wp14">
   <w:p>
     <w:pPr>
       <w:pStyle w:val="a6"/>
@@ -14815,7 +14760,7 @@
 </file>
 
 <file path=word/numbering.xml><?xml version="1.0" encoding="utf-8"?>
-<w:numbering xmlns:wpc="http://schemas.microsoft.com/office/word/2010/wordprocessingCanvas" xmlns:cx="http://schemas.microsoft.com/office/drawing/2014/chartex" xmlns:cx1="http://schemas.microsoft.com/office/drawing/2015/9/8/chartex" xmlns:cx2="http://schemas.microsoft.com/office/drawing/2015/10/21/chartex" xmlns:cx3="http://schemas.microsoft.com/office/drawing/2016/5/9/chartex" xmlns:cx4="http://schemas.microsoft.com/office/drawing/2016/5/10/chartex" xmlns:cx5="http://schemas.microsoft.com/office/drawing/2016/5/11/chartex" xmlns:cx6="http://schemas.microsoft.com/office/drawing/2016/5/12/chartex" xmlns:cx7="http://schemas.microsoft.com/office/drawing/2016/5/13/chartex" xmlns:cx8="http://schemas.microsoft.com/office/drawing/2016/5/14/chartex" xmlns:mc="http://schemas.openxmlformats.org/markup-compatibility/2006" xmlns:aink="http://schemas.microsoft.com/office/drawing/2016/ink" xmlns:am3d="http://schemas.microsoft.com/office/drawing/2017/model3d" xmlns:o="urn:schemas-microsoft-com:office:office" xmlns:r="http://schemas.openxmlformats.org/officeDocument/2006/relationships" xmlns:m="http://schemas.openxmlformats.org/officeDocument/2006/math" xmlns:v="urn:schemas-microsoft-com:vml" xmlns:wp14="http://schemas.microsoft.com/office/word/2010/wordprocessingDrawing" xmlns:wp="http://schemas.openxmlformats.org/drawingml/2006/wordprocessingDrawing" xmlns:w10="urn:schemas-microsoft-com:office:word" xmlns:w="http://schemas.openxmlformats.org/wordprocessingml/2006/main" xmlns:w14="http://schemas.microsoft.com/office/word/2010/wordml" xmlns:w15="http://schemas.microsoft.com/office/word/2012/wordml" xmlns:w16cex="http://schemas.microsoft.com/office/word/2018/wordml/cex" xmlns:w16cid="http://schemas.microsoft.com/office/word/2016/wordml/cid" xmlns:w16="http://schemas.microsoft.com/office/word/2018/wordml" xmlns:w16se="http://schemas.microsoft.com/office/word/2015/wordml/symex" xmlns:wpg="http://schemas.microsoft.com/office/word/2010/wordprocessingGroup" xmlns:wpi="http://schemas.microsoft.com/office/word/2010/wordprocessingInk" xmlns:wne="http://schemas.microsoft.com/office/word/2006/wordml" xmlns:wps="http://schemas.microsoft.com/office/word/2010/wordprocessingShape" mc:Ignorable="w14 w15 w16se w16cid w16 w16cex wp14">
+<w:numbering xmlns:wpc="http://schemas.microsoft.com/office/word/2010/wordprocessingCanvas" xmlns:cx="http://schemas.microsoft.com/office/drawing/2014/chartex" xmlns:cx1="http://schemas.microsoft.com/office/drawing/2015/9/8/chartex" xmlns:cx2="http://schemas.microsoft.com/office/drawing/2015/10/21/chartex" xmlns:cx3="http://schemas.microsoft.com/office/drawing/2016/5/9/chartex" xmlns:cx4="http://schemas.microsoft.com/office/drawing/2016/5/10/chartex" xmlns:cx5="http://schemas.microsoft.com/office/drawing/2016/5/11/chartex" xmlns:cx6="http://schemas.microsoft.com/office/drawing/2016/5/12/chartex" xmlns:cx7="http://schemas.microsoft.com/office/drawing/2016/5/13/chartex" xmlns:cx8="http://schemas.microsoft.com/office/drawing/2016/5/14/chartex" xmlns:mc="http://schemas.openxmlformats.org/markup-compatibility/2006" xmlns:aink="http://schemas.microsoft.com/office/drawing/2016/ink" xmlns:am3d="http://schemas.microsoft.com/office/drawing/2017/model3d" xmlns:o="urn:schemas-microsoft-com:office:office" xmlns:r="http://schemas.openxmlformats.org/officeDocument/2006/relationships" xmlns:m="http://schemas.openxmlformats.org/officeDocument/2006/math" xmlns:v="urn:schemas-microsoft-com:vml" xmlns:wp14="http://schemas.microsoft.com/office/word/2010/wordprocessingDrawing" xmlns:wp="http://schemas.openxmlformats.org/drawingml/2006/wordprocessingDrawing" xmlns:w10="urn:schemas-microsoft-com:office:word" xmlns:w="http://schemas.openxmlformats.org/wordprocessingml/2006/main" xmlns:w14="http://schemas.microsoft.com/office/word/2010/wordml" xmlns:w15="http://schemas.microsoft.com/office/word/2012/wordml" xmlns:w16cid="http://schemas.microsoft.com/office/word/2016/wordml/cid" xmlns:w16se="http://schemas.microsoft.com/office/word/2015/wordml/symex" xmlns:wpg="http://schemas.microsoft.com/office/word/2010/wordprocessingGroup" xmlns:wpi="http://schemas.microsoft.com/office/word/2010/wordprocessingInk" xmlns:wne="http://schemas.microsoft.com/office/word/2006/wordml" xmlns:wps="http://schemas.microsoft.com/office/word/2010/wordprocessingShape" mc:Ignorable="w14 w15 w16se w16cid wp14">
   <w:abstractNum w:abstractNumId="0" w15:restartNumberingAfterBreak="0">
     <w:nsid w:val="049E62BA"/>
     <w:multiLevelType w:val="hybridMultilevel"/>
@@ -18278,7 +18223,7 @@
 </file>
 
 <file path=word/styles.xml><?xml version="1.0" encoding="utf-8"?>
-<w:styles xmlns:mc="http://schemas.openxmlformats.org/markup-compatibility/2006" xmlns:r="http://schemas.openxmlformats.org/officeDocument/2006/relationships" xmlns:w="http://schemas.openxmlformats.org/wordprocessingml/2006/main" xmlns:w14="http://schemas.microsoft.com/office/word/2010/wordml" xmlns:w15="http://schemas.microsoft.com/office/word/2012/wordml" xmlns:w16cex="http://schemas.microsoft.com/office/word/2018/wordml/cex" xmlns:w16cid="http://schemas.microsoft.com/office/word/2016/wordml/cid" xmlns:w16="http://schemas.microsoft.com/office/word/2018/wordml" xmlns:w16se="http://schemas.microsoft.com/office/word/2015/wordml/symex" mc:Ignorable="w14 w15 w16se w16cid w16 w16cex">
+<w:styles xmlns:mc="http://schemas.openxmlformats.org/markup-compatibility/2006" xmlns:r="http://schemas.openxmlformats.org/officeDocument/2006/relationships" xmlns:w="http://schemas.openxmlformats.org/wordprocessingml/2006/main" xmlns:w14="http://schemas.microsoft.com/office/word/2010/wordml" xmlns:w15="http://schemas.microsoft.com/office/word/2012/wordml" xmlns:w16cid="http://schemas.microsoft.com/office/word/2016/wordml/cid" xmlns:w16se="http://schemas.microsoft.com/office/word/2015/wordml/symex" mc:Ignorable="w14 w15 w16se w16cid">
   <w:docDefaults>
     <w:rPrDefault>
       <w:rPr>
@@ -18294,7 +18239,7 @@
       </w:pPr>
     </w:pPrDefault>
   </w:docDefaults>
-  <w:latentStyles w:defLockedState="0" w:defUIPriority="99" w:defSemiHidden="0" w:defUnhideWhenUsed="0" w:defQFormat="0" w:count="376">
+  <w:latentStyles w:defLockedState="0" w:defUIPriority="99" w:defSemiHidden="0" w:defUnhideWhenUsed="0" w:defQFormat="0" w:count="375">
     <w:lsdException w:name="Normal" w:uiPriority="0" w:qFormat="1"/>
     <w:lsdException w:name="heading 1" w:uiPriority="9" w:qFormat="1"/>
     <w:lsdException w:name="heading 2" w:semiHidden="1" w:uiPriority="9" w:unhideWhenUsed="1" w:qFormat="1"/>
@@ -18670,7 +18615,6 @@
     <w:lsdException w:name="Smart Hyperlink" w:semiHidden="1" w:unhideWhenUsed="1"/>
     <w:lsdException w:name="Hashtag" w:semiHidden="1" w:unhideWhenUsed="1"/>
     <w:lsdException w:name="Unresolved Mention" w:semiHidden="1" w:unhideWhenUsed="1"/>
-    <w:lsdException w:name="Smart Link" w:semiHidden="1" w:unhideWhenUsed="1"/>
   </w:latentStyles>
   <w:style w:type="paragraph" w:default="1" w:styleId="a2">
     <w:name w:val="Normal"/>
@@ -18683,7 +18627,7 @@
       <w:rFonts w:ascii="Times New Roman" w:eastAsia="Times New Roman" w:hAnsi="Times New Roman" w:cs="Times New Roman"/>
       <w:sz w:val="24"/>
       <w:szCs w:val="24"/>
-      <w:lang w:val="ru-BY" w:eastAsia="ru-RU"/>
+      <w:lang w:eastAsia="ru-RU"/>
     </w:rPr>
   </w:style>
   <w:style w:type="paragraph" w:styleId="1">
@@ -20275,7 +20219,7 @@
       <w:rFonts w:ascii="Times New Roman" w:eastAsia="Times New Roman" w:hAnsi="Times New Roman" w:cs="Times New Roman"/>
       <w:sz w:val="20"/>
       <w:szCs w:val="20"/>
-      <w:lang w:val="ru-BY" w:eastAsia="ru-RU"/>
+      <w:lang w:eastAsia="ru-RU"/>
     </w:rPr>
   </w:style>
   <w:style w:type="paragraph" w:styleId="affd">
@@ -20305,7 +20249,7 @@
       <w:bCs/>
       <w:sz w:val="20"/>
       <w:szCs w:val="20"/>
-      <w:lang w:val="ru-BY" w:eastAsia="ru-RU"/>
+      <w:lang w:eastAsia="ru-RU"/>
     </w:rPr>
   </w:style>
   <w:style w:type="paragraph" w:styleId="HTML0">
@@ -20351,7 +20295,7 @@
       <w:rFonts w:ascii="Courier New" w:eastAsia="Times New Roman" w:hAnsi="Courier New" w:cs="Courier New"/>
       <w:sz w:val="20"/>
       <w:szCs w:val="20"/>
-      <w:lang w:val="ru-BY" w:eastAsia="ru-RU"/>
+      <w:lang w:eastAsia="ru-RU"/>
     </w:rPr>
   </w:style>
   <w:style w:type="character" w:customStyle="1" w:styleId="y2iqfc">
@@ -20636,7 +20580,7 @@
 </file>
 
 <file path=customXml/itemProps1.xml><?xml version="1.0" encoding="utf-8"?>
-<ds:datastoreItem xmlns:ds="http://schemas.openxmlformats.org/officeDocument/2006/customXml" ds:itemID="{3595B203-9E89-4D10-999D-903C11123687}">
+<ds:datastoreItem xmlns:ds="http://schemas.openxmlformats.org/officeDocument/2006/customXml" ds:itemID="{F9E07FCC-37DC-4070-B9E8-400971B58916}">
   <ds:schemaRefs>
     <ds:schemaRef ds:uri="http://schemas.openxmlformats.org/officeDocument/2006/bibliography"/>
   </ds:schemaRefs>

</xml_diff>